<commit_message>
Afegeix més imatges de la pràctica
</commit_message>
<xml_diff>
--- a/Imatges/fotos-part-pràctica.docx
+++ b/Imatges/fotos-part-pràctica.docx
@@ -140,6 +140,51 @@
         </w:rPr>
         <w:lastRenderedPageBreak/>
         <w:drawing>
+          <wp:inline distT="0" distB="0" distL="0" distR="0" wp14:anchorId="6587FE28" wp14:editId="5D5FF410">
+            <wp:extent cx="5612130" cy="2367915"/>
+            <wp:effectExtent l="0" t="0" r="7620" b="0"/>
+            <wp:docPr id="6" name="Imagen 6"/>
+            <wp:cNvGraphicFramePr>
+              <a:graphicFrameLocks xmlns:a="http://schemas.openxmlformats.org/drawingml/2006/main" noChangeAspect="1"/>
+            </wp:cNvGraphicFramePr>
+            <a:graphic xmlns:a="http://schemas.openxmlformats.org/drawingml/2006/main">
+              <a:graphicData uri="http://schemas.openxmlformats.org/drawingml/2006/picture">
+                <pic:pic xmlns:pic="http://schemas.openxmlformats.org/drawingml/2006/picture">
+                  <pic:nvPicPr>
+                    <pic:cNvPr id="1" name=""/>
+                    <pic:cNvPicPr/>
+                  </pic:nvPicPr>
+                  <pic:blipFill>
+                    <a:blip r:embed="rId7"/>
+                    <a:stretch>
+                      <a:fillRect/>
+                    </a:stretch>
+                  </pic:blipFill>
+                  <pic:spPr>
+                    <a:xfrm>
+                      <a:off x="0" y="0"/>
+                      <a:ext cx="5612130" cy="2367915"/>
+                    </a:xfrm>
+                    <a:prstGeom prst="rect">
+                      <a:avLst/>
+                    </a:prstGeom>
+                  </pic:spPr>
+                </pic:pic>
+              </a:graphicData>
+            </a:graphic>
+          </wp:inline>
+        </w:drawing>
+      </w:r>
+      <w:bookmarkStart w:id="0" w:name="_GoBack"/>
+      <w:bookmarkEnd w:id="0"/>
+    </w:p>
+    <w:p>
+      <w:r>
+        <w:rPr>
+          <w:noProof/>
+          <w:lang w:val="en-US"/>
+        </w:rPr>
+        <w:drawing>
           <wp:inline distT="0" distB="0" distL="0" distR="0" wp14:anchorId="16857D5A" wp14:editId="05E20C86">
             <wp:extent cx="5612130" cy="2367915"/>
             <wp:effectExtent l="0" t="0" r="7620" b="0"/>
@@ -155,7 +200,7 @@
                     <pic:cNvPicPr/>
                   </pic:nvPicPr>
                   <pic:blipFill>
-                    <a:blip r:embed="rId7"/>
+                    <a:blip r:embed="rId8"/>
                     <a:stretch>
                       <a:fillRect/>
                     </a:stretch>
@@ -199,7 +244,7 @@
                     <pic:cNvPicPr/>
                   </pic:nvPicPr>
                   <pic:blipFill>
-                    <a:blip r:embed="rId8"/>
+                    <a:blip r:embed="rId9"/>
                     <a:stretch>
                       <a:fillRect/>
                     </a:stretch>
@@ -220,10 +265,7 @@
         </w:drawing>
       </w:r>
     </w:p>
-    <w:p>
-      <w:bookmarkStart w:id="0" w:name="_GoBack"/>
-      <w:bookmarkEnd w:id="0"/>
-    </w:p>
+    <w:p/>
     <w:sectPr>
       <w:pgSz w:w="12240" w:h="15840"/>
       <w:pgMar w:top="1417" w:right="1701" w:bottom="1417" w:left="1701" w:header="720" w:footer="720" w:gutter="0"/>

</xml_diff>